<commit_message>
Hoàn Thành đồ án môn PPNCKH
</commit_message>
<xml_diff>
--- a/BaiTap8/BT8_DeCuongNKKH_Nhom29_HoangVu_3122560089.docx
+++ b/BaiTap8/BT8_DeCuongNKKH_Nhom29_HoangVu_3122560089.docx
@@ -21731,7 +21731,7 @@
                 <w:noProof/>
                 <w:webHidden/>
               </w:rPr>
-              <w:t>6</w:t>
+              <w:t>8</w:t>
             </w:r>
             <w:r>
               <w:rPr>
@@ -21804,7 +21804,7 @@
                 <w:noProof/>
                 <w:webHidden/>
               </w:rPr>
-              <w:t>8</w:t>
+              <w:t>10</w:t>
             </w:r>
             <w:r>
               <w:rPr>
@@ -21877,7 +21877,7 @@
                 <w:noProof/>
                 <w:webHidden/>
               </w:rPr>
-              <w:t>11</w:t>
+              <w:t>13</w:t>
             </w:r>
             <w:r>
               <w:rPr>
@@ -21950,7 +21950,7 @@
                 <w:noProof/>
                 <w:webHidden/>
               </w:rPr>
-              <w:t>18</w:t>
+              <w:t>20</w:t>
             </w:r>
             <w:r>
               <w:rPr>
@@ -22961,221 +22961,6 @@
                 <w:sz w:val="20"/>
                 <w:szCs w:val="20"/>
               </w:rPr>
-              <w:t>Shital D. Bhatt</w:t>
-            </w:r>
-          </w:p>
-          <w:p>
-            <w:pPr>
-              <w:spacing w:before="80" w:after="80"/>
-              <w:rPr>
-                <w:rFonts w:ascii="Times New Roman" w:hAnsi="Times New Roman"/>
-                <w:b w:val="0"/>
-                <w:bCs/>
-                <w:sz w:val="20"/>
-                <w:szCs w:val="20"/>
-              </w:rPr>
-            </w:pPr>
-            <w:r>
-              <w:rPr>
-                <w:rFonts w:ascii="Times New Roman" w:hAnsi="Times New Roman"/>
-                <w:b w:val="0"/>
-                <w:bCs/>
-                <w:sz w:val="20"/>
-                <w:szCs w:val="20"/>
-              </w:rPr>
-              <w:t>Himanshu B. Soni</w:t>
-            </w:r>
-          </w:p>
-        </w:tc>
-        <w:tc>
-          <w:tcPr>
-            <w:tcW w:w="906" w:type="dxa"/>
-          </w:tcPr>
-          <w:p>
-            <w:pPr>
-              <w:spacing w:before="80" w:after="80"/>
-              <w:rPr>
-                <w:rFonts w:ascii="Times New Roman" w:hAnsi="Times New Roman"/>
-                <w:b w:val="0"/>
-                <w:bCs/>
-                <w:sz w:val="20"/>
-                <w:szCs w:val="20"/>
-              </w:rPr>
-            </w:pPr>
-            <w:r>
-              <w:rPr>
-                <w:rFonts w:ascii="Times New Roman" w:hAnsi="Times New Roman"/>
-                <w:b w:val="0"/>
-                <w:bCs/>
-                <w:sz w:val="20"/>
-                <w:szCs w:val="20"/>
-              </w:rPr>
-              <w:t>2021</w:t>
-            </w:r>
-          </w:p>
-        </w:tc>
-        <w:tc>
-          <w:tcPr>
-            <w:tcW w:w="992" w:type="dxa"/>
-          </w:tcPr>
-          <w:p>
-            <w:pPr>
-              <w:spacing w:before="80" w:after="80"/>
-              <w:rPr>
-                <w:rFonts w:ascii="Times New Roman" w:hAnsi="Times New Roman"/>
-                <w:b w:val="0"/>
-                <w:bCs/>
-                <w:sz w:val="20"/>
-                <w:szCs w:val="20"/>
-              </w:rPr>
-            </w:pPr>
-            <w:r>
-              <w:rPr>
-                <w:rFonts w:ascii="Times New Roman" w:hAnsi="Times New Roman"/>
-                <w:b w:val="0"/>
-                <w:bCs/>
-                <w:sz w:val="20"/>
-                <w:szCs w:val="20"/>
-              </w:rPr>
-              <w:t>Phân loại bệnh tim bằng các thuật toán ML</w:t>
-            </w:r>
-          </w:p>
-        </w:tc>
-        <w:tc>
-          <w:tcPr>
-            <w:tcW w:w="1276" w:type="dxa"/>
-          </w:tcPr>
-          <w:p>
-            <w:pPr>
-              <w:spacing w:before="80" w:after="80"/>
-              <w:rPr>
-                <w:rFonts w:ascii="Times New Roman" w:hAnsi="Times New Roman"/>
-                <w:b w:val="0"/>
-                <w:bCs/>
-                <w:sz w:val="20"/>
-                <w:szCs w:val="20"/>
-              </w:rPr>
-            </w:pPr>
-            <w:r>
-              <w:rPr>
-                <w:rFonts w:ascii="Times New Roman" w:hAnsi="Times New Roman"/>
-                <w:b w:val="0"/>
-                <w:bCs/>
-                <w:sz w:val="20"/>
-                <w:szCs w:val="20"/>
-              </w:rPr>
-              <w:t>Dữ liệu lâm sàng (huyết áp, cholesterol, nhịp tim, tuổi, giới tính)</w:t>
-            </w:r>
-          </w:p>
-        </w:tc>
-        <w:tc>
-          <w:tcPr>
-            <w:tcW w:w="1134" w:type="dxa"/>
-          </w:tcPr>
-          <w:p>
-            <w:pPr>
-              <w:spacing w:before="80" w:after="80"/>
-              <w:rPr>
-                <w:rFonts w:ascii="Times New Roman" w:hAnsi="Times New Roman"/>
-                <w:b w:val="0"/>
-                <w:bCs/>
-                <w:sz w:val="20"/>
-                <w:szCs w:val="20"/>
-              </w:rPr>
-            </w:pPr>
-            <w:r>
-              <w:rPr>
-                <w:rFonts w:ascii="Times New Roman" w:hAnsi="Times New Roman"/>
-                <w:b w:val="0"/>
-                <w:bCs/>
-                <w:sz w:val="20"/>
-                <w:szCs w:val="20"/>
-              </w:rPr>
-              <w:t>Dự đoán có/không mắc bệnh tim</w:t>
-            </w:r>
-          </w:p>
-        </w:tc>
-        <w:tc>
-          <w:tcPr>
-            <w:tcW w:w="1701" w:type="dxa"/>
-          </w:tcPr>
-          <w:p>
-            <w:pPr>
-              <w:spacing w:before="80" w:after="80"/>
-              <w:rPr>
-                <w:rFonts w:ascii="Times New Roman" w:hAnsi="Times New Roman"/>
-                <w:b w:val="0"/>
-                <w:bCs/>
-                <w:sz w:val="20"/>
-                <w:szCs w:val="20"/>
-              </w:rPr>
-            </w:pPr>
-            <w:r>
-              <w:rPr>
-                <w:rFonts w:ascii="Times New Roman" w:hAnsi="Times New Roman"/>
-                <w:b w:val="0"/>
-                <w:bCs/>
-                <w:sz w:val="20"/>
-                <w:szCs w:val="20"/>
-              </w:rPr>
-              <w:t>Sử dụng Random Forest, Decision Tree và tối ưu hóa bằng kỹ thuật lai (Hybrid Intelligent Techniques)</w:t>
-            </w:r>
-          </w:p>
-        </w:tc>
-        <w:tc>
-          <w:tcPr>
-            <w:tcW w:w="2220" w:type="dxa"/>
-          </w:tcPr>
-          <w:p>
-            <w:pPr>
-              <w:spacing w:before="80" w:after="80"/>
-              <w:rPr>
-                <w:rFonts w:ascii="Times New Roman" w:hAnsi="Times New Roman"/>
-                <w:b w:val="0"/>
-                <w:bCs/>
-                <w:sz w:val="20"/>
-                <w:szCs w:val="20"/>
-              </w:rPr>
-            </w:pPr>
-            <w:hyperlink r:id="rId12" w:history="1">
-              <w:r>
-                <w:rPr>
-                  <w:rStyle w:val="Hyperlink"/>
-                  <w:rFonts w:ascii="Times New Roman" w:hAnsi="Times New Roman"/>
-                  <w:bCs/>
-                  <w:sz w:val="20"/>
-                  <w:szCs w:val="20"/>
-                </w:rPr>
-                <w:t>Image Retrieval using Bag-of-Features for Lung Cancer Classification | IEEE Conference Publication | IEEE Xplore</w:t>
-              </w:r>
-            </w:hyperlink>
-          </w:p>
-        </w:tc>
-      </w:tr>
-      <w:tr>
-        <w:tc>
-          <w:tcPr>
-            <w:tcW w:w="932" w:type="dxa"/>
-          </w:tcPr>
-          <w:p>
-            <w:pPr>
-              <w:spacing w:before="80" w:after="80"/>
-              <w:rPr>
-                <w:rFonts w:ascii="Times New Roman" w:hAnsi="Times New Roman"/>
-                <w:b w:val="0"/>
-                <w:bCs/>
-                <w:sz w:val="20"/>
-                <w:szCs w:val="20"/>
-              </w:rPr>
-            </w:pPr>
-            <w:r>
-              <w:rPr>
-                <w:rFonts w:ascii="Times New Roman" w:hAnsi="Times New Roman"/>
-                <w:b w:val="0"/>
-                <w:bCs/>
-                <w:sz w:val="20"/>
-                <w:szCs w:val="20"/>
-              </w:rPr>
               <w:t xml:space="preserve">Nhóm </w:t>
             </w:r>
             <w:r>
@@ -23223,7 +23008,17 @@
                 <w:sz w:val="20"/>
                 <w:szCs w:val="20"/>
               </w:rPr>
-              <w:t>2018</w:t>
+              <w:t>201</w:t>
+            </w:r>
+            <w:r>
+              <w:rPr>
+                <w:rFonts w:ascii="Times New Roman" w:hAnsi="Times New Roman"/>
+                <w:b w:val="0"/>
+                <w:bCs/>
+                <w:sz w:val="20"/>
+                <w:szCs w:val="20"/>
+              </w:rPr>
+              <w:t>9</w:t>
             </w:r>
           </w:p>
         </w:tc>
@@ -23250,7 +23045,27 @@
                 <w:sz w:val="20"/>
                 <w:szCs w:val="20"/>
               </w:rPr>
-              <w:t>Phát hiện bệnh tim bằng học máy có giám sát</w:t>
+              <w:t>Đề xuất một hệ thống phát hiện bệnh tim (HD) hiệu quả dựa trên các mô hình học máy (ML) và thuật toán lựa chọn đặc tr</w:t>
+            </w:r>
+            <w:r>
+              <w:rPr>
+                <w:rFonts w:ascii="Times New Roman" w:hAnsi="Times New Roman" w:hint="eastAsia"/>
+                <w:b w:val="0"/>
+                <w:bCs/>
+                <w:sz w:val="20"/>
+                <w:szCs w:val="20"/>
+              </w:rPr>
+              <w:t>ư</w:t>
+            </w:r>
+            <w:r>
+              <w:rPr>
+                <w:rFonts w:ascii="Times New Roman" w:hAnsi="Times New Roman"/>
+                <w:b w:val="0"/>
+                <w:bCs/>
+                <w:sz w:val="20"/>
+                <w:szCs w:val="20"/>
+              </w:rPr>
+              <w:t>ng tuần tự lùi (SBS) để tăng độ chính xác và giảm thời gian tính toán.</w:t>
             </w:r>
           </w:p>
         </w:tc>
@@ -23277,7 +23092,67 @@
                 <w:sz w:val="20"/>
                 <w:szCs w:val="20"/>
               </w:rPr>
-              <w:t>Dữ liệu từ Cleveland Heart Disease Dataset (tuổi, giới tính, ECG, v.v.)</w:t>
+              <w:t>Tập dữ liệu bệnh tim Cleveland (Cleveland heart disease dataset).  Sau khi tiền xử lý, kích th</w:t>
+            </w:r>
+            <w:r>
+              <w:rPr>
+                <w:rFonts w:ascii="Times New Roman" w:hAnsi="Times New Roman" w:hint="eastAsia"/>
+                <w:b w:val="0"/>
+                <w:bCs/>
+                <w:sz w:val="20"/>
+                <w:szCs w:val="20"/>
+              </w:rPr>
+              <w:t>ư</w:t>
+            </w:r>
+            <w:r>
+              <w:rPr>
+                <w:rFonts w:ascii="Times New Roman" w:hAnsi="Times New Roman"/>
+                <w:b w:val="0"/>
+                <w:bCs/>
+                <w:sz w:val="20"/>
+                <w:szCs w:val="20"/>
+              </w:rPr>
+              <w:t>ớc bản ghi còn lại là 297 với 13 đặc tr</w:t>
+            </w:r>
+            <w:r>
+              <w:rPr>
+                <w:rFonts w:ascii="Times New Roman" w:hAnsi="Times New Roman" w:hint="eastAsia"/>
+                <w:b w:val="0"/>
+                <w:bCs/>
+                <w:sz w:val="20"/>
+                <w:szCs w:val="20"/>
+              </w:rPr>
+              <w:t>ư</w:t>
+            </w:r>
+            <w:r>
+              <w:rPr>
+                <w:rFonts w:ascii="Times New Roman" w:hAnsi="Times New Roman"/>
+                <w:b w:val="0"/>
+                <w:bCs/>
+                <w:sz w:val="20"/>
+                <w:szCs w:val="20"/>
+              </w:rPr>
+              <w:t>ng.  Dữ liệu đ</w:t>
+            </w:r>
+            <w:r>
+              <w:rPr>
+                <w:rFonts w:ascii="Times New Roman" w:hAnsi="Times New Roman" w:hint="eastAsia"/>
+                <w:b w:val="0"/>
+                <w:bCs/>
+                <w:sz w:val="20"/>
+                <w:szCs w:val="20"/>
+              </w:rPr>
+              <w:t>ư</w:t>
+            </w:r>
+            <w:r>
+              <w:rPr>
+                <w:rFonts w:ascii="Times New Roman" w:hAnsi="Times New Roman"/>
+                <w:b w:val="0"/>
+                <w:bCs/>
+                <w:sz w:val="20"/>
+                <w:szCs w:val="20"/>
+              </w:rPr>
+              <w:t>ợc chia thành 70% để huấn luyện và 30% để xác thực.</w:t>
             </w:r>
           </w:p>
         </w:tc>
@@ -23304,7 +23179,37 @@
                 <w:sz w:val="20"/>
                 <w:szCs w:val="20"/>
               </w:rPr>
-              <w:t>Phân loại bệnh tim (0-4 mức độ)</w:t>
+              <w:t xml:space="preserve">Phân loại </w:t>
+            </w:r>
+            <w:r>
+              <w:rPr>
+                <w:rFonts w:ascii="Times New Roman" w:hAnsi="Times New Roman"/>
+                <w:b w:val="0"/>
+                <w:bCs/>
+                <w:sz w:val="20"/>
+                <w:szCs w:val="20"/>
+              </w:rPr>
+              <w:t>có</w:t>
+            </w:r>
+            <w:r>
+              <w:rPr>
+                <w:rFonts w:ascii="Times New Roman" w:hAnsi="Times New Roman"/>
+                <w:b w:val="0"/>
+                <w:bCs/>
+                <w:sz w:val="20"/>
+                <w:szCs w:val="20"/>
+              </w:rPr>
+              <w:t>/</w:t>
+            </w:r>
+            <w:r>
+              <w:rPr>
+                <w:rFonts w:ascii="Times New Roman" w:hAnsi="Times New Roman"/>
+                <w:b w:val="0"/>
+                <w:bCs/>
+                <w:sz w:val="20"/>
+                <w:szCs w:val="20"/>
+              </w:rPr>
+              <w:t>không mắc bệnh tim</w:t>
             </w:r>
           </w:p>
         </w:tc>
@@ -23331,7 +23236,87 @@
                 <w:sz w:val="20"/>
                 <w:szCs w:val="20"/>
               </w:rPr>
-              <w:t>Áp dụng SVM, KNN, và Logistic Regression với lựa chọn đặc trưng bằng PCA</w:t>
+              <w:t>Sử dụng thuật toán lựa chọn đặc tr</w:t>
+            </w:r>
+            <w:r>
+              <w:rPr>
+                <w:rFonts w:ascii="Times New Roman" w:hAnsi="Times New Roman" w:hint="eastAsia"/>
+                <w:b w:val="0"/>
+                <w:bCs/>
+                <w:sz w:val="20"/>
+                <w:szCs w:val="20"/>
+              </w:rPr>
+              <w:t>ư</w:t>
+            </w:r>
+            <w:r>
+              <w:rPr>
+                <w:rFonts w:ascii="Times New Roman" w:hAnsi="Times New Roman"/>
+                <w:b w:val="0"/>
+                <w:bCs/>
+                <w:sz w:val="20"/>
+                <w:szCs w:val="20"/>
+              </w:rPr>
+              <w:t>ng tuần tự lùi (SBS) để chọn các đặc tr</w:t>
+            </w:r>
+            <w:r>
+              <w:rPr>
+                <w:rFonts w:ascii="Times New Roman" w:hAnsi="Times New Roman" w:hint="eastAsia"/>
+                <w:b w:val="0"/>
+                <w:bCs/>
+                <w:sz w:val="20"/>
+                <w:szCs w:val="20"/>
+              </w:rPr>
+              <w:t>ư</w:t>
+            </w:r>
+            <w:r>
+              <w:rPr>
+                <w:rFonts w:ascii="Times New Roman" w:hAnsi="Times New Roman"/>
+                <w:b w:val="0"/>
+                <w:bCs/>
+                <w:sz w:val="20"/>
+                <w:szCs w:val="20"/>
+              </w:rPr>
+              <w:t>ng phù hợp nhất.  Sau đó, áp dụng bộ phân loại học máy có giám sát K-Nearest Neighbor (K-NN) để phân loại.  Hiệu suất của hệ thống đ</w:t>
+            </w:r>
+            <w:r>
+              <w:rPr>
+                <w:rFonts w:ascii="Times New Roman" w:hAnsi="Times New Roman" w:hint="eastAsia"/>
+                <w:b w:val="0"/>
+                <w:bCs/>
+                <w:sz w:val="20"/>
+                <w:szCs w:val="20"/>
+              </w:rPr>
+              <w:t>ư</w:t>
+            </w:r>
+            <w:r>
+              <w:rPr>
+                <w:rFonts w:ascii="Times New Roman" w:hAnsi="Times New Roman"/>
+                <w:b w:val="0"/>
+                <w:bCs/>
+                <w:sz w:val="20"/>
+                <w:szCs w:val="20"/>
+              </w:rPr>
+              <w:t>ợc đánh giá bằng các số liệu đánh giá, chủ yếu l</w:t>
+            </w:r>
+            <w:r>
+              <w:rPr>
+                <w:rFonts w:ascii="Times New Roman" w:hAnsi="Times New Roman" w:hint="eastAsia"/>
+                <w:b w:val="0"/>
+                <w:bCs/>
+                <w:sz w:val="20"/>
+                <w:szCs w:val="20"/>
+              </w:rPr>
+              <w:t>à</w:t>
+            </w:r>
+            <w:r>
+              <w:rPr>
+                <w:rFonts w:ascii="Times New Roman" w:hAnsi="Times New Roman"/>
+                <w:b w:val="0"/>
+                <w:bCs/>
+                <w:sz w:val="20"/>
+                <w:szCs w:val="20"/>
+              </w:rPr>
+              <w:t xml:space="preserve"> độ chính xác của phân loại.</w:t>
             </w:r>
           </w:p>
         </w:tc>
@@ -23350,18 +23335,12 @@
                 <w:szCs w:val="20"/>
               </w:rPr>
             </w:pPr>
-            <w:hyperlink r:id="rId13" w:history="1">
-              <w:r>
-                <w:rPr>
-                  <w:rStyle w:val="Hyperlink"/>
-                  <w:rFonts w:ascii="Times New Roman" w:hAnsi="Times New Roman"/>
-                  <w:bCs/>
-                  <w:sz w:val="20"/>
-                  <w:szCs w:val="20"/>
-                </w:rPr>
-                <w:t>Heart Disease Prediction System Using Model Of Machine Learning and Sequential Backward Selection Algorithm for Features Selection | IEEE Conference Publication | IEEE Xplore</w:t>
-              </w:r>
-            </w:hyperlink>
+            <w:r>
+              <w:rPr>
+                <w:rFonts w:ascii="Times New Roman" w:hAnsi="Times New Roman"/>
+              </w:rPr>
+              <w:t>https://ieeexplore.ieee.org/document/9033683</w:t>
+            </w:r>
           </w:p>
         </w:tc>
       </w:tr>
@@ -23416,7 +23395,17 @@
                 <w:sz w:val="20"/>
                 <w:szCs w:val="20"/>
               </w:rPr>
-              <w:t>2020</w:t>
+              <w:t>20</w:t>
+            </w:r>
+            <w:r>
+              <w:rPr>
+                <w:rFonts w:ascii="Times New Roman" w:hAnsi="Times New Roman"/>
+                <w:b w:val="0"/>
+                <w:bCs/>
+                <w:sz w:val="20"/>
+                <w:szCs w:val="20"/>
+              </w:rPr>
+              <w:t>18</w:t>
             </w:r>
           </w:p>
         </w:tc>
@@ -23443,7 +23432,18 @@
                 <w:sz w:val="20"/>
                 <w:szCs w:val="20"/>
               </w:rPr>
-              <w:t>Dự đoán bệnh tim bằng học sâu</w:t>
+              <w:t xml:space="preserve">Đề xuất một mô hình dự đoán bệnh tim mạch bằng cách so sánh độ chính xác </w:t>
+            </w:r>
+            <w:r>
+              <w:rPr>
+                <w:rFonts w:ascii="Times New Roman" w:hAnsi="Times New Roman"/>
+                <w:b w:val="0"/>
+                <w:bCs/>
+                <w:sz w:val="20"/>
+                <w:szCs w:val="20"/>
+              </w:rPr>
+              <w:lastRenderedPageBreak/>
+              <w:t>của các thuật toán học máy khác nhau.  Mục tiêu là cung cấp nhận thức hoặc chẩn đoán về bệnh tim mạch.</w:t>
             </w:r>
           </w:p>
         </w:tc>
@@ -23470,7 +23470,59 @@
                 <w:sz w:val="20"/>
                 <w:szCs w:val="20"/>
               </w:rPr>
-              <w:t>Dữ liệu lâm sàng và hình ảnh (ECG, siêu âm tim)</w:t>
+              <w:lastRenderedPageBreak/>
+              <w:t>Dữ liệu y tế từ các c</w:t>
+            </w:r>
+            <w:r>
+              <w:rPr>
+                <w:rFonts w:ascii="Times New Roman" w:hAnsi="Times New Roman" w:hint="eastAsia"/>
+                <w:b w:val="0"/>
+                <w:bCs/>
+                <w:sz w:val="20"/>
+                <w:szCs w:val="20"/>
+              </w:rPr>
+              <w:t>ơ</w:t>
+            </w:r>
+            <w:r>
+              <w:rPr>
+                <w:rFonts w:ascii="Times New Roman" w:hAnsi="Times New Roman"/>
+                <w:b w:val="0"/>
+                <w:bCs/>
+                <w:sz w:val="20"/>
+                <w:szCs w:val="20"/>
+              </w:rPr>
+              <w:t xml:space="preserve"> sở dữ liệu bệnh tim Cleveland, Hungarian, Switzerland, Long Beach VA (UCI Machine </w:t>
+            </w:r>
+            <w:r>
+              <w:rPr>
+                <w:rFonts w:ascii="Times New Roman" w:hAnsi="Times New Roman"/>
+                <w:b w:val="0"/>
+                <w:bCs/>
+                <w:sz w:val="20"/>
+                <w:szCs w:val="20"/>
+              </w:rPr>
+              <w:lastRenderedPageBreak/>
+              <w:t>Learning Repository).  Tổng cộng có 920 bản ghi với 76 thuộc tính y tế.  Hệ thống tập trung vào 14 thuộc tính chính.  Dữ liệu đ</w:t>
+            </w:r>
+            <w:r>
+              <w:rPr>
+                <w:rFonts w:ascii="Times New Roman" w:hAnsi="Times New Roman" w:hint="eastAsia"/>
+                <w:b w:val="0"/>
+                <w:bCs/>
+                <w:sz w:val="20"/>
+                <w:szCs w:val="20"/>
+              </w:rPr>
+              <w:t>ư</w:t>
+            </w:r>
+            <w:r>
+              <w:rPr>
+                <w:rFonts w:ascii="Times New Roman" w:hAnsi="Times New Roman"/>
+                <w:b w:val="0"/>
+                <w:bCs/>
+                <w:sz w:val="20"/>
+                <w:szCs w:val="20"/>
+              </w:rPr>
+              <w:t>ợc tiền xử lý để loại bỏ dữ liệu nhiễu, thiếu, điền giá trị mặc định và phân loại thuộc tính.</w:t>
             </w:r>
           </w:p>
         </w:tc>
@@ -23497,7 +23549,18 @@
                 <w:sz w:val="20"/>
                 <w:szCs w:val="20"/>
               </w:rPr>
-              <w:t>Xác suất mắc bệnh tim</w:t>
+              <w:lastRenderedPageBreak/>
+              <w:t xml:space="preserve">Phân loại </w:t>
+            </w:r>
+            <w:r>
+              <w:rPr>
+                <w:rFonts w:ascii="Times New Roman" w:hAnsi="Times New Roman"/>
+                <w:b w:val="0"/>
+                <w:bCs/>
+                <w:sz w:val="20"/>
+                <w:szCs w:val="20"/>
+              </w:rPr>
+              <w:t>có/không mắc bệnh tim</w:t>
             </w:r>
           </w:p>
         </w:tc>
@@ -23524,7 +23587,98 @@
                 <w:sz w:val="20"/>
                 <w:szCs w:val="20"/>
               </w:rPr>
-              <w:t>Sử dụng mạng nơ-ron sâu (Deep Neural Network) kết hợp CNN để phân tích dữ liệu đa chiều</w:t>
+              <w:t xml:space="preserve">So sánh độ chính xác của các thuật toán học máy bao gồm: Support Vector Machine (SVM), Gradient Boosting, Random Forest, Naive Bayes classifier, và </w:t>
+            </w:r>
+            <w:r>
+              <w:rPr>
+                <w:rFonts w:ascii="Times New Roman" w:hAnsi="Times New Roman"/>
+                <w:b w:val="0"/>
+                <w:bCs/>
+                <w:sz w:val="20"/>
+                <w:szCs w:val="20"/>
+              </w:rPr>
+              <w:lastRenderedPageBreak/>
+              <w:t>Logistic Regression.  Dữ liệu đ</w:t>
+            </w:r>
+            <w:r>
+              <w:rPr>
+                <w:rFonts w:ascii="Times New Roman" w:hAnsi="Times New Roman" w:hint="eastAsia"/>
+                <w:b w:val="0"/>
+                <w:bCs/>
+                <w:sz w:val="20"/>
+                <w:szCs w:val="20"/>
+              </w:rPr>
+              <w:t>ư</w:t>
+            </w:r>
+            <w:r>
+              <w:rPr>
+                <w:rFonts w:ascii="Times New Roman" w:hAnsi="Times New Roman"/>
+                <w:b w:val="0"/>
+                <w:bCs/>
+                <w:sz w:val="20"/>
+                <w:szCs w:val="20"/>
+              </w:rPr>
+              <w:t>ợc tiền xử lý, sau đó các thuật toán phân loại đ</w:t>
+            </w:r>
+            <w:r>
+              <w:rPr>
+                <w:rFonts w:ascii="Times New Roman" w:hAnsi="Times New Roman" w:hint="eastAsia"/>
+                <w:b w:val="0"/>
+                <w:bCs/>
+                <w:sz w:val="20"/>
+                <w:szCs w:val="20"/>
+              </w:rPr>
+              <w:t>ư</w:t>
+            </w:r>
+            <w:r>
+              <w:rPr>
+                <w:rFonts w:ascii="Times New Roman" w:hAnsi="Times New Roman"/>
+                <w:b w:val="0"/>
+                <w:bCs/>
+                <w:sz w:val="20"/>
+                <w:szCs w:val="20"/>
+              </w:rPr>
+              <w:t>ợc áp dụng để dự đoán bệnh và đo l</w:t>
+            </w:r>
+            <w:r>
+              <w:rPr>
+                <w:rFonts w:ascii="Times New Roman" w:hAnsi="Times New Roman" w:hint="eastAsia"/>
+                <w:b w:val="0"/>
+                <w:bCs/>
+                <w:sz w:val="20"/>
+                <w:szCs w:val="20"/>
+              </w:rPr>
+              <w:t>ư</w:t>
+            </w:r>
+            <w:r>
+              <w:rPr>
+                <w:rFonts w:ascii="Times New Roman" w:hAnsi="Times New Roman"/>
+                <w:b w:val="0"/>
+                <w:bCs/>
+                <w:sz w:val="20"/>
+                <w:szCs w:val="20"/>
+              </w:rPr>
+              <w:t>ờng độ chính xác.  Ngôn ngữ R đ</w:t>
+            </w:r>
+            <w:r>
+              <w:rPr>
+                <w:rFonts w:ascii="Times New Roman" w:hAnsi="Times New Roman" w:hint="eastAsia"/>
+                <w:b w:val="0"/>
+                <w:bCs/>
+                <w:sz w:val="20"/>
+                <w:szCs w:val="20"/>
+              </w:rPr>
+              <w:t>ư</w:t>
+            </w:r>
+            <w:r>
+              <w:rPr>
+                <w:rFonts w:ascii="Times New Roman" w:hAnsi="Times New Roman"/>
+                <w:b w:val="0"/>
+                <w:bCs/>
+                <w:sz w:val="20"/>
+                <w:szCs w:val="20"/>
+              </w:rPr>
+              <w:t>ợc sử dụng để tính toán thống kê và biểu diễn đồ họa.</w:t>
             </w:r>
           </w:p>
         </w:tc>
@@ -23543,18 +23697,13 @@
                 <w:szCs w:val="20"/>
               </w:rPr>
             </w:pPr>
-            <w:hyperlink r:id="rId14" w:history="1">
-              <w:r>
-                <w:rPr>
-                  <w:rStyle w:val="Hyperlink"/>
-                  <w:rFonts w:ascii="Times New Roman" w:hAnsi="Times New Roman"/>
-                  <w:bCs/>
-                  <w:sz w:val="20"/>
-                  <w:szCs w:val="20"/>
-                </w:rPr>
-                <w:t>Prediction of Cardiovascular Disease Using Machine Learning Algorithms | IEEE Conference Publication | IEEE Xplore</w:t>
-              </w:r>
-            </w:hyperlink>
+            <w:r>
+              <w:rPr>
+                <w:rFonts w:ascii="Times New Roman" w:hAnsi="Times New Roman"/>
+              </w:rPr>
+              <w:lastRenderedPageBreak/>
+              <w:t>https://ieeexplore.ieee.org/document/8550857</w:t>
+            </w:r>
           </w:p>
         </w:tc>
       </w:tr>
@@ -23582,28 +23731,7 @@
                 <w:sz w:val="20"/>
                 <w:szCs w:val="20"/>
               </w:rPr>
-              <w:lastRenderedPageBreak/>
-              <w:t>Dr.S.Subbulakshmi</w:t>
-            </w:r>
-            <w:r>
-              <w:rPr>
-                <w:rFonts w:ascii="Times New Roman" w:hAnsi="Times New Roman"/>
-                <w:b w:val="0"/>
-                <w:bCs/>
-                <w:sz w:val="20"/>
-                <w:szCs w:val="20"/>
-              </w:rPr>
-              <w:t>l</w:t>
-            </w:r>
-            <w:r>
-              <w:rPr>
-                <w:rFonts w:ascii="Times New Roman" w:hAnsi="Times New Roman"/>
-                <w:b w:val="0"/>
-                <w:bCs/>
-                <w:sz w:val="20"/>
-                <w:szCs w:val="20"/>
-              </w:rPr>
-              <w:t>, Dr.G.Marimuthu, Mrs.N.Neelavathy</w:t>
+              <w:t>Muhammad Salman Pathan, Avishek Nag, Muhammad Mohisn Pathan, Soumyabrata Dev</w:t>
             </w:r>
           </w:p>
         </w:tc>
@@ -23630,7 +23758,17 @@
                 <w:sz w:val="20"/>
                 <w:szCs w:val="20"/>
               </w:rPr>
-              <w:t>2018</w:t>
+              <w:t>20</w:t>
+            </w:r>
+            <w:r>
+              <w:rPr>
+                <w:rFonts w:ascii="Times New Roman" w:hAnsi="Times New Roman"/>
+                <w:b w:val="0"/>
+                <w:bCs/>
+                <w:sz w:val="20"/>
+                <w:szCs w:val="20"/>
+              </w:rPr>
+              <w:t>22</w:t>
             </w:r>
           </w:p>
         </w:tc>
@@ -23657,7 +23795,67 @@
                 <w:sz w:val="20"/>
                 <w:szCs w:val="20"/>
               </w:rPr>
-              <w:t>Phân loại bệnh tim bằng kỹ thuật lai</w:t>
+              <w:t>Phân tích tác động của việc lựa chọn đặc tr</w:t>
+            </w:r>
+            <w:r>
+              <w:rPr>
+                <w:rFonts w:ascii="Times New Roman" w:hAnsi="Times New Roman" w:hint="eastAsia"/>
+                <w:b w:val="0"/>
+                <w:bCs/>
+                <w:sz w:val="20"/>
+                <w:szCs w:val="20"/>
+              </w:rPr>
+              <w:t>ư</w:t>
+            </w:r>
+            <w:r>
+              <w:rPr>
+                <w:rFonts w:ascii="Times New Roman" w:hAnsi="Times New Roman"/>
+                <w:b w:val="0"/>
+                <w:bCs/>
+                <w:sz w:val="20"/>
+                <w:szCs w:val="20"/>
+              </w:rPr>
+              <w:t>ng đến độ chính xác của dự đoán bệnh tim.  Nghiên cứu nhằm mục đích xác định các yếu tố nguy c</w:t>
+            </w:r>
+            <w:r>
+              <w:rPr>
+                <w:rFonts w:ascii="Times New Roman" w:hAnsi="Times New Roman" w:hint="eastAsia"/>
+                <w:b w:val="0"/>
+                <w:bCs/>
+                <w:sz w:val="20"/>
+                <w:szCs w:val="20"/>
+              </w:rPr>
+              <w:t>ơ</w:t>
+            </w:r>
+            <w:r>
+              <w:rPr>
+                <w:rFonts w:ascii="Times New Roman" w:hAnsi="Times New Roman"/>
+                <w:b w:val="0"/>
+                <w:bCs/>
+                <w:sz w:val="20"/>
+                <w:szCs w:val="20"/>
+              </w:rPr>
+              <w:t xml:space="preserve"> quan trọng nhất từ tập dữ liệu nhiều chiều để phân loại chính xác bệnh tim với ít phức tạp h</w:t>
+            </w:r>
+            <w:r>
+              <w:rPr>
+                <w:rFonts w:ascii="Times New Roman" w:hAnsi="Times New Roman" w:hint="eastAsia"/>
+                <w:b w:val="0"/>
+                <w:bCs/>
+                <w:sz w:val="20"/>
+                <w:szCs w:val="20"/>
+              </w:rPr>
+              <w:t>ơ</w:t>
+            </w:r>
+            <w:r>
+              <w:rPr>
+                <w:rFonts w:ascii="Times New Roman" w:hAnsi="Times New Roman"/>
+                <w:b w:val="0"/>
+                <w:bCs/>
+                <w:sz w:val="20"/>
+                <w:szCs w:val="20"/>
+              </w:rPr>
+              <w:t>n.</w:t>
             </w:r>
           </w:p>
         </w:tc>
@@ -23684,7 +23882,147 @@
                 <w:sz w:val="20"/>
                 <w:szCs w:val="20"/>
               </w:rPr>
-              <w:t>Dữ liệu từ UCI Repository (13 thuộc tính: tuổi, cholesterol, v.v.)</w:t>
+              <w:t>Hai tập dữ liệu bệnh tim: Tập dữ liệu bệnh tim mạch (CVD) và tập dữ liệu Framingham.  Tập dữ liệu CVD có 29072 quan sát bệnh nhân với 12 đặc tr</w:t>
+            </w:r>
+            <w:r>
+              <w:rPr>
+                <w:rFonts w:ascii="Times New Roman" w:hAnsi="Times New Roman" w:hint="eastAsia"/>
+                <w:b w:val="0"/>
+                <w:bCs/>
+                <w:sz w:val="20"/>
+                <w:szCs w:val="20"/>
+              </w:rPr>
+              <w:t>ư</w:t>
+            </w:r>
+            <w:r>
+              <w:rPr>
+                <w:rFonts w:ascii="Times New Roman" w:hAnsi="Times New Roman"/>
+                <w:b w:val="0"/>
+                <w:bCs/>
+                <w:sz w:val="20"/>
+                <w:szCs w:val="20"/>
+              </w:rPr>
+              <w:t>ng dữ liệu (11 đặc tr</w:t>
+            </w:r>
+            <w:r>
+              <w:rPr>
+                <w:rFonts w:ascii="Times New Roman" w:hAnsi="Times New Roman" w:hint="eastAsia"/>
+                <w:b w:val="0"/>
+                <w:bCs/>
+                <w:sz w:val="20"/>
+                <w:szCs w:val="20"/>
+              </w:rPr>
+              <w:t>ư</w:t>
+            </w:r>
+            <w:r>
+              <w:rPr>
+                <w:rFonts w:ascii="Times New Roman" w:hAnsi="Times New Roman"/>
+                <w:b w:val="0"/>
+                <w:bCs/>
+                <w:sz w:val="20"/>
+                <w:szCs w:val="20"/>
+              </w:rPr>
+              <w:t>ng đầu vào và đặc tr</w:t>
+            </w:r>
+            <w:r>
+              <w:rPr>
+                <w:rFonts w:ascii="Times New Roman" w:hAnsi="Times New Roman" w:hint="eastAsia"/>
+                <w:b w:val="0"/>
+                <w:bCs/>
+                <w:sz w:val="20"/>
+                <w:szCs w:val="20"/>
+              </w:rPr>
+              <w:t>ư</w:t>
+            </w:r>
+            <w:r>
+              <w:rPr>
+                <w:rFonts w:ascii="Times New Roman" w:hAnsi="Times New Roman"/>
+                <w:b w:val="0"/>
+                <w:bCs/>
+                <w:sz w:val="20"/>
+                <w:szCs w:val="20"/>
+              </w:rPr>
+              <w:t>ng "đột quỵ" là mục tiêu).  Tập dữ liệu Framingham chứa 4240 hồ s</w:t>
+            </w:r>
+            <w:r>
+              <w:rPr>
+                <w:rFonts w:ascii="Times New Roman" w:hAnsi="Times New Roman" w:hint="eastAsia"/>
+                <w:b w:val="0"/>
+                <w:bCs/>
+                <w:sz w:val="20"/>
+                <w:szCs w:val="20"/>
+              </w:rPr>
+              <w:t>ơ</w:t>
+            </w:r>
+            <w:r>
+              <w:rPr>
+                <w:rFonts w:ascii="Times New Roman" w:hAnsi="Times New Roman"/>
+                <w:b w:val="0"/>
+                <w:bCs/>
+                <w:sz w:val="20"/>
+                <w:szCs w:val="20"/>
+              </w:rPr>
+              <w:t xml:space="preserve"> bệnh nhân và 15 đặc tr</w:t>
+            </w:r>
+            <w:r>
+              <w:rPr>
+                <w:rFonts w:ascii="Times New Roman" w:hAnsi="Times New Roman" w:hint="eastAsia"/>
+                <w:b w:val="0"/>
+                <w:bCs/>
+                <w:sz w:val="20"/>
+                <w:szCs w:val="20"/>
+              </w:rPr>
+              <w:t>ư</w:t>
+            </w:r>
+            <w:r>
+              <w:rPr>
+                <w:rFonts w:ascii="Times New Roman" w:hAnsi="Times New Roman"/>
+                <w:b w:val="0"/>
+                <w:bCs/>
+                <w:sz w:val="20"/>
+                <w:szCs w:val="20"/>
+              </w:rPr>
+              <w:t>ng (14 đặc tr</w:t>
+            </w:r>
+            <w:r>
+              <w:rPr>
+                <w:rFonts w:ascii="Times New Roman" w:hAnsi="Times New Roman" w:hint="eastAsia"/>
+                <w:b w:val="0"/>
+                <w:bCs/>
+                <w:sz w:val="20"/>
+                <w:szCs w:val="20"/>
+              </w:rPr>
+              <w:t>ư</w:t>
+            </w:r>
+            <w:r>
+              <w:rPr>
+                <w:rFonts w:ascii="Times New Roman" w:hAnsi="Times New Roman"/>
+                <w:b w:val="0"/>
+                <w:bCs/>
+                <w:sz w:val="20"/>
+                <w:szCs w:val="20"/>
+              </w:rPr>
+              <w:t>ng đầu vào để phát hiện nguy c</w:t>
+            </w:r>
+            <w:r>
+              <w:rPr>
+                <w:rFonts w:ascii="Times New Roman" w:hAnsi="Times New Roman" w:hint="eastAsia"/>
+                <w:b w:val="0"/>
+                <w:bCs/>
+                <w:sz w:val="20"/>
+                <w:szCs w:val="20"/>
+              </w:rPr>
+              <w:t>ơ</w:t>
+            </w:r>
+            <w:r>
+              <w:rPr>
+                <w:rFonts w:ascii="Times New Roman" w:hAnsi="Times New Roman"/>
+                <w:b w:val="0"/>
+                <w:bCs/>
+                <w:sz w:val="20"/>
+                <w:szCs w:val="20"/>
+              </w:rPr>
+              <w:t xml:space="preserve"> mắc bệnh mạch vành (CHD) trong 10 năm).</w:t>
             </w:r>
           </w:p>
         </w:tc>
@@ -23711,7 +24049,27 @@
                 <w:sz w:val="20"/>
                 <w:szCs w:val="20"/>
               </w:rPr>
-              <w:t>Phân loại có/không mắc bệnh tim</w:t>
+              <w:t>Phân loại chính xác bệnh tim.  Cụ thể là dự đoán bệnh nhân có bị đột quỵ hay không (đối với tập dữ liệu CVD)  hoặc có nguy c</w:t>
+            </w:r>
+            <w:r>
+              <w:rPr>
+                <w:rFonts w:ascii="Times New Roman" w:hAnsi="Times New Roman" w:hint="eastAsia"/>
+                <w:b w:val="0"/>
+                <w:bCs/>
+                <w:sz w:val="20"/>
+                <w:szCs w:val="20"/>
+              </w:rPr>
+              <w:t>ơ</w:t>
+            </w:r>
+            <w:r>
+              <w:rPr>
+                <w:rFonts w:ascii="Times New Roman" w:hAnsi="Times New Roman"/>
+                <w:b w:val="0"/>
+                <w:bCs/>
+                <w:sz w:val="20"/>
+                <w:szCs w:val="20"/>
+              </w:rPr>
+              <w:t xml:space="preserve"> mắc bệnh mạch vành trong 10 năm hay không (đối với tập dữ liệu Framingham).</w:t>
             </w:r>
           </w:p>
         </w:tc>
@@ -23738,7 +24096,209 @@
                 <w:sz w:val="20"/>
                 <w:szCs w:val="20"/>
               </w:rPr>
-              <w:t>Sử dụng Genetic Algorithm kết hợp Naive Bayes để tối ưu hóa hiệu suất</w:t>
+              <w:t>Thực hiện phân tích t</w:t>
+            </w:r>
+            <w:r>
+              <w:rPr>
+                <w:rFonts w:ascii="Times New Roman" w:hAnsi="Times New Roman" w:hint="eastAsia"/>
+                <w:b w:val="0"/>
+                <w:bCs/>
+                <w:sz w:val="20"/>
+                <w:szCs w:val="20"/>
+              </w:rPr>
+              <w:t>ươ</w:t>
+            </w:r>
+            <w:r>
+              <w:rPr>
+                <w:rFonts w:ascii="Times New Roman" w:hAnsi="Times New Roman"/>
+                <w:b w:val="0"/>
+                <w:bCs/>
+                <w:sz w:val="20"/>
+                <w:szCs w:val="20"/>
+              </w:rPr>
+              <w:t>ng quan và sự phụ thuộc lẫn nhau của các đặc tr</w:t>
+            </w:r>
+            <w:r>
+              <w:rPr>
+                <w:rFonts w:ascii="Times New Roman" w:hAnsi="Times New Roman" w:hint="eastAsia"/>
+                <w:b w:val="0"/>
+                <w:bCs/>
+                <w:sz w:val="20"/>
+                <w:szCs w:val="20"/>
+              </w:rPr>
+              <w:t>ư</w:t>
+            </w:r>
+            <w:r>
+              <w:rPr>
+                <w:rFonts w:ascii="Times New Roman" w:hAnsi="Times New Roman"/>
+                <w:b w:val="0"/>
+                <w:bCs/>
+                <w:sz w:val="20"/>
+                <w:szCs w:val="20"/>
+              </w:rPr>
+              <w:t xml:space="preserve">ng y tế khác nhau.  </w:t>
+            </w:r>
+          </w:p>
+          <w:p>
+            <w:pPr>
+              <w:spacing w:before="80" w:after="80"/>
+              <w:rPr>
+                <w:rFonts w:ascii="Times New Roman" w:hAnsi="Times New Roman"/>
+                <w:b w:val="0"/>
+                <w:bCs/>
+                <w:sz w:val="20"/>
+                <w:szCs w:val="20"/>
+              </w:rPr>
+            </w:pPr>
+            <w:r>
+              <w:rPr>
+                <w:rFonts w:ascii="Times New Roman" w:hAnsi="Times New Roman"/>
+                <w:b w:val="0"/>
+                <w:bCs/>
+                <w:sz w:val="20"/>
+                <w:szCs w:val="20"/>
+              </w:rPr>
+              <w:t>Áp dụng kỹ thuật lựa chọn đặc tr</w:t>
+            </w:r>
+            <w:r>
+              <w:rPr>
+                <w:rFonts w:ascii="Times New Roman" w:hAnsi="Times New Roman" w:hint="eastAsia"/>
+                <w:b w:val="0"/>
+                <w:bCs/>
+                <w:sz w:val="20"/>
+                <w:szCs w:val="20"/>
+              </w:rPr>
+              <w:t>ư</w:t>
+            </w:r>
+            <w:r>
+              <w:rPr>
+                <w:rFonts w:ascii="Times New Roman" w:hAnsi="Times New Roman"/>
+                <w:b w:val="0"/>
+                <w:bCs/>
+                <w:sz w:val="20"/>
+                <w:szCs w:val="20"/>
+              </w:rPr>
+              <w:t>ng dựa trên bộ lọc (ANOVA F-test) để chọn các đặc tr</w:t>
+            </w:r>
+            <w:r>
+              <w:rPr>
+                <w:rFonts w:ascii="Times New Roman" w:hAnsi="Times New Roman" w:hint="eastAsia"/>
+                <w:b w:val="0"/>
+                <w:bCs/>
+                <w:sz w:val="20"/>
+                <w:szCs w:val="20"/>
+              </w:rPr>
+              <w:t>ư</w:t>
+            </w:r>
+            <w:r>
+              <w:rPr>
+                <w:rFonts w:ascii="Times New Roman" w:hAnsi="Times New Roman"/>
+                <w:b w:val="0"/>
+                <w:bCs/>
+                <w:sz w:val="20"/>
+                <w:szCs w:val="20"/>
+              </w:rPr>
+              <w:t>ng phù hợp nhất (một tập hợp con đặc tr</w:t>
+            </w:r>
+            <w:r>
+              <w:rPr>
+                <w:rFonts w:ascii="Times New Roman" w:hAnsi="Times New Roman" w:hint="eastAsia"/>
+                <w:b w:val="0"/>
+                <w:bCs/>
+                <w:sz w:val="20"/>
+                <w:szCs w:val="20"/>
+              </w:rPr>
+              <w:t>ư</w:t>
+            </w:r>
+            <w:r>
+              <w:rPr>
+                <w:rFonts w:ascii="Times New Roman" w:hAnsi="Times New Roman"/>
+                <w:b w:val="0"/>
+                <w:bCs/>
+                <w:sz w:val="20"/>
+                <w:szCs w:val="20"/>
+              </w:rPr>
+              <w:t xml:space="preserve">ng đã giảm tối </w:t>
+            </w:r>
+            <w:r>
+              <w:rPr>
+                <w:rFonts w:ascii="Times New Roman" w:hAnsi="Times New Roman" w:hint="eastAsia"/>
+                <w:b w:val="0"/>
+                <w:bCs/>
+                <w:sz w:val="20"/>
+                <w:szCs w:val="20"/>
+              </w:rPr>
+              <w:t>ư</w:t>
+            </w:r>
+            <w:r>
+              <w:rPr>
+                <w:rFonts w:ascii="Times New Roman" w:hAnsi="Times New Roman"/>
+                <w:b w:val="0"/>
+                <w:bCs/>
+                <w:sz w:val="20"/>
+                <w:szCs w:val="20"/>
+              </w:rPr>
+              <w:t>u).  Điều tra các mô hình phân loại học máy khác nhau (ví dụ: Logistic Regression, Decision Tree, Naive Bayes, Random Forest, Multi Layer Perceptron) sử dụng tập hợp đặc tr</w:t>
+            </w:r>
+            <w:r>
+              <w:rPr>
+                <w:rFonts w:ascii="Times New Roman" w:hAnsi="Times New Roman" w:hint="eastAsia"/>
+                <w:b w:val="0"/>
+                <w:bCs/>
+                <w:sz w:val="20"/>
+                <w:szCs w:val="20"/>
+              </w:rPr>
+              <w:t>ư</w:t>
+            </w:r>
+            <w:r>
+              <w:rPr>
+                <w:rFonts w:ascii="Times New Roman" w:hAnsi="Times New Roman"/>
+                <w:b w:val="0"/>
+                <w:bCs/>
+                <w:sz w:val="20"/>
+                <w:szCs w:val="20"/>
+              </w:rPr>
+              <w:t>ng đầy đủ và tập hợp đặc tr</w:t>
+            </w:r>
+            <w:r>
+              <w:rPr>
+                <w:rFonts w:ascii="Times New Roman" w:hAnsi="Times New Roman" w:hint="eastAsia"/>
+                <w:b w:val="0"/>
+                <w:bCs/>
+                <w:sz w:val="20"/>
+                <w:szCs w:val="20"/>
+              </w:rPr>
+              <w:t>ư</w:t>
+            </w:r>
+            <w:r>
+              <w:rPr>
+                <w:rFonts w:ascii="Times New Roman" w:hAnsi="Times New Roman"/>
+                <w:b w:val="0"/>
+                <w:bCs/>
+                <w:sz w:val="20"/>
+                <w:szCs w:val="20"/>
+              </w:rPr>
+              <w:t>ng đã giảm làm đầu vào.  &amp;lt;br&gt; 4. Đánh giá các bộ phân loại đã huấn luyện dựa trên Độ chính xác, đ</w:t>
+            </w:r>
+            <w:r>
+              <w:rPr>
+                <w:rFonts w:ascii="Times New Roman" w:hAnsi="Times New Roman" w:hint="eastAsia"/>
+                <w:b w:val="0"/>
+                <w:bCs/>
+                <w:sz w:val="20"/>
+                <w:szCs w:val="20"/>
+              </w:rPr>
+              <w:t>ư</w:t>
+            </w:r>
+            <w:r>
+              <w:rPr>
+                <w:rFonts w:ascii="Times New Roman" w:hAnsi="Times New Roman"/>
+                <w:b w:val="0"/>
+                <w:bCs/>
+                <w:sz w:val="20"/>
+                <w:szCs w:val="20"/>
+              </w:rPr>
+              <w:t>ờng cong ROC và F1-Score.</w:t>
             </w:r>
           </w:p>
         </w:tc>
@@ -23757,14 +24317,12 @@
                 <w:szCs w:val="20"/>
               </w:rPr>
             </w:pPr>
-            <w:hyperlink r:id="rId15" w:history="1">
-              <w:r>
-                <w:rPr>
-                  <w:rStyle w:val="Hyperlink"/>
-                </w:rPr>
-                <w:t>L0808067077-libre.pdf</w:t>
-              </w:r>
-            </w:hyperlink>
+            <w:r>
+              <w:rPr>
+                <w:rFonts w:ascii="Times New Roman" w:hAnsi="Times New Roman"/>
+              </w:rPr>
+              <w:t>https://arxiv.org/abs/2206.03239</w:t>
+            </w:r>
           </w:p>
         </w:tc>
       </w:tr>
@@ -23802,7 +24360,18 @@
                 <w:sz w:val="20"/>
                 <w:szCs w:val="20"/>
               </w:rPr>
-              <w:t>Cao đẳng Kỹ thuật Sardar Patel</w:t>
+              <w:t xml:space="preserve">Cao đẳng Kỹ </w:t>
+            </w:r>
+            <w:r>
+              <w:rPr>
+                <w:rFonts w:ascii="Times New Roman" w:hAnsi="Times New Roman"/>
+                <w:b w:val="0"/>
+                <w:bCs/>
+                <w:sz w:val="20"/>
+                <w:szCs w:val="20"/>
+              </w:rPr>
+              <w:lastRenderedPageBreak/>
+              <w:t>thuật Sardar Patel</w:t>
             </w:r>
           </w:p>
         </w:tc>
@@ -23829,6 +24398,7 @@
                 <w:sz w:val="20"/>
                 <w:szCs w:val="20"/>
               </w:rPr>
+              <w:lastRenderedPageBreak/>
               <w:t>2018</w:t>
             </w:r>
           </w:p>
@@ -23856,7 +24426,58 @@
                 <w:sz w:val="20"/>
                 <w:szCs w:val="20"/>
               </w:rPr>
-              <w:t>Dự đoán bệnh tim bằng ML đơn giản</w:t>
+              <w:t xml:space="preserve">Phát triển một ứng dụng có thể dự đoán khả </w:t>
+            </w:r>
+            <w:r>
+              <w:rPr>
+                <w:rFonts w:ascii="Times New Roman" w:hAnsi="Times New Roman"/>
+                <w:b w:val="0"/>
+                <w:bCs/>
+                <w:sz w:val="20"/>
+                <w:szCs w:val="20"/>
+              </w:rPr>
+              <w:lastRenderedPageBreak/>
+              <w:t>năng mắc bệnh tim dựa trên các triệu chứng c</w:t>
+            </w:r>
+            <w:r>
+              <w:rPr>
+                <w:rFonts w:ascii="Times New Roman" w:hAnsi="Times New Roman" w:hint="eastAsia"/>
+                <w:b w:val="0"/>
+                <w:bCs/>
+                <w:sz w:val="20"/>
+                <w:szCs w:val="20"/>
+              </w:rPr>
+              <w:t>ơ</w:t>
+            </w:r>
+            <w:r>
+              <w:rPr>
+                <w:rFonts w:ascii="Times New Roman" w:hAnsi="Times New Roman"/>
+                <w:b w:val="0"/>
+                <w:bCs/>
+                <w:sz w:val="20"/>
+                <w:szCs w:val="20"/>
+              </w:rPr>
+              <w:t xml:space="preserve"> bản nh</w:t>
+            </w:r>
+            <w:r>
+              <w:rPr>
+                <w:rFonts w:ascii="Times New Roman" w:hAnsi="Times New Roman" w:hint="eastAsia"/>
+                <w:b w:val="0"/>
+                <w:bCs/>
+                <w:sz w:val="20"/>
+                <w:szCs w:val="20"/>
+              </w:rPr>
+              <w:t>ư</w:t>
+            </w:r>
+            <w:r>
+              <w:rPr>
+                <w:rFonts w:ascii="Times New Roman" w:hAnsi="Times New Roman"/>
+                <w:b w:val="0"/>
+                <w:bCs/>
+                <w:sz w:val="20"/>
+                <w:szCs w:val="20"/>
+              </w:rPr>
+              <w:t xml:space="preserve"> tuổi, giới tính, nhịp tim, v.v.  Hệ thống này nhằm mục đích phát hiện sớm các triệu chứng của đột quỵ tim và ngăn ngừa nó, đặc biệt là ở độ tuổi vị thành niên.</w:t>
             </w:r>
           </w:p>
         </w:tc>
@@ -23883,7 +24504,119 @@
                 <w:sz w:val="20"/>
                 <w:szCs w:val="20"/>
               </w:rPr>
-              <w:t>Dữ liệu lâm sàng cơ bản (tuổi, giới tính, nhịp tim, huyết áp)</w:t>
+              <w:lastRenderedPageBreak/>
+              <w:t>Các triệu chứng c</w:t>
+            </w:r>
+            <w:r>
+              <w:rPr>
+                <w:rFonts w:ascii="Times New Roman" w:hAnsi="Times New Roman" w:hint="eastAsia"/>
+                <w:b w:val="0"/>
+                <w:bCs/>
+                <w:sz w:val="20"/>
+                <w:szCs w:val="20"/>
+              </w:rPr>
+              <w:t>ơ</w:t>
+            </w:r>
+            <w:r>
+              <w:rPr>
+                <w:rFonts w:ascii="Times New Roman" w:hAnsi="Times New Roman"/>
+                <w:b w:val="0"/>
+                <w:bCs/>
+                <w:sz w:val="20"/>
+                <w:szCs w:val="20"/>
+              </w:rPr>
+              <w:t xml:space="preserve"> bản nh</w:t>
+            </w:r>
+            <w:r>
+              <w:rPr>
+                <w:rFonts w:ascii="Times New Roman" w:hAnsi="Times New Roman" w:hint="eastAsia"/>
+                <w:b w:val="0"/>
+                <w:bCs/>
+                <w:sz w:val="20"/>
+                <w:szCs w:val="20"/>
+              </w:rPr>
+              <w:t>ư</w:t>
+            </w:r>
+            <w:r>
+              <w:rPr>
+                <w:rFonts w:ascii="Times New Roman" w:hAnsi="Times New Roman"/>
+                <w:b w:val="0"/>
+                <w:bCs/>
+                <w:sz w:val="20"/>
+                <w:szCs w:val="20"/>
+              </w:rPr>
+              <w:t xml:space="preserve"> tuổi, giới tính, nhịp tim, </w:t>
+            </w:r>
+            <w:r>
+              <w:rPr>
+                <w:rFonts w:ascii="Times New Roman" w:hAnsi="Times New Roman"/>
+                <w:b w:val="0"/>
+                <w:bCs/>
+                <w:sz w:val="20"/>
+                <w:szCs w:val="20"/>
+              </w:rPr>
+              <w:lastRenderedPageBreak/>
+              <w:t>huyết áp, tiểu đ</w:t>
+            </w:r>
+            <w:r>
+              <w:rPr>
+                <w:rFonts w:ascii="Times New Roman" w:hAnsi="Times New Roman" w:hint="eastAsia"/>
+                <w:b w:val="0"/>
+                <w:bCs/>
+                <w:sz w:val="20"/>
+                <w:szCs w:val="20"/>
+              </w:rPr>
+              <w:t>ư</w:t>
+            </w:r>
+            <w:r>
+              <w:rPr>
+                <w:rFonts w:ascii="Times New Roman" w:hAnsi="Times New Roman"/>
+                <w:b w:val="0"/>
+                <w:bCs/>
+                <w:sz w:val="20"/>
+                <w:szCs w:val="20"/>
+              </w:rPr>
+              <w:t>ờng, tăng cholesterol máu, Chỉ số khối c</w:t>
+            </w:r>
+            <w:r>
+              <w:rPr>
+                <w:rFonts w:ascii="Times New Roman" w:hAnsi="Times New Roman" w:hint="eastAsia"/>
+                <w:b w:val="0"/>
+                <w:bCs/>
+                <w:sz w:val="20"/>
+                <w:szCs w:val="20"/>
+              </w:rPr>
+              <w:t>ơ</w:t>
+            </w:r>
+            <w:r>
+              <w:rPr>
+                <w:rFonts w:ascii="Times New Roman" w:hAnsi="Times New Roman"/>
+                <w:b w:val="0"/>
+                <w:bCs/>
+                <w:sz w:val="20"/>
+                <w:szCs w:val="20"/>
+              </w:rPr>
+              <w:t xml:space="preserve"> thể (béo phì).  Dữ liệu đ</w:t>
+            </w:r>
+            <w:r>
+              <w:rPr>
+                <w:rFonts w:ascii="Times New Roman" w:hAnsi="Times New Roman" w:hint="eastAsia"/>
+                <w:b w:val="0"/>
+                <w:bCs/>
+                <w:sz w:val="20"/>
+                <w:szCs w:val="20"/>
+              </w:rPr>
+              <w:t>ư</w:t>
+            </w:r>
+            <w:r>
+              <w:rPr>
+                <w:rFonts w:ascii="Times New Roman" w:hAnsi="Times New Roman"/>
+                <w:b w:val="0"/>
+                <w:bCs/>
+                <w:sz w:val="20"/>
+                <w:szCs w:val="20"/>
+              </w:rPr>
+              <w:t>ợc thu thập bằng cách sử dụng các cảm biến có sẵn trong đồng hồ và điện thoại di động.  Cụ thể là Fitbit và HealthGear.</w:t>
             </w:r>
           </w:p>
         </w:tc>
@@ -23910,7 +24643,59 @@
                 <w:sz w:val="20"/>
                 <w:szCs w:val="20"/>
               </w:rPr>
-              <w:t>Dự đoán nguy cơ bệnh tim</w:t>
+              <w:lastRenderedPageBreak/>
+              <w:t>Kết quả dự đoán (Có/Không) cho biết một ng</w:t>
+            </w:r>
+            <w:r>
+              <w:rPr>
+                <w:rFonts w:ascii="Times New Roman" w:hAnsi="Times New Roman" w:hint="eastAsia"/>
+                <w:b w:val="0"/>
+                <w:bCs/>
+                <w:sz w:val="20"/>
+                <w:szCs w:val="20"/>
+              </w:rPr>
+              <w:t>ư</w:t>
+            </w:r>
+            <w:r>
+              <w:rPr>
+                <w:rFonts w:ascii="Times New Roman" w:hAnsi="Times New Roman"/>
+                <w:b w:val="0"/>
+                <w:bCs/>
+                <w:sz w:val="20"/>
+                <w:szCs w:val="20"/>
+              </w:rPr>
+              <w:t xml:space="preserve">ời </w:t>
+            </w:r>
+            <w:r>
+              <w:rPr>
+                <w:rFonts w:ascii="Times New Roman" w:hAnsi="Times New Roman"/>
+                <w:b w:val="0"/>
+                <w:bCs/>
+                <w:sz w:val="20"/>
+                <w:szCs w:val="20"/>
+              </w:rPr>
+              <w:lastRenderedPageBreak/>
+              <w:t>có mắc bệnh tim hay không, hoặc có nguy c</w:t>
+            </w:r>
+            <w:r>
+              <w:rPr>
+                <w:rFonts w:ascii="Times New Roman" w:hAnsi="Times New Roman" w:hint="eastAsia"/>
+                <w:b w:val="0"/>
+                <w:bCs/>
+                <w:sz w:val="20"/>
+                <w:szCs w:val="20"/>
+              </w:rPr>
+              <w:t>ơ</w:t>
+            </w:r>
+            <w:r>
+              <w:rPr>
+                <w:rFonts w:ascii="Times New Roman" w:hAnsi="Times New Roman"/>
+                <w:b w:val="0"/>
+                <w:bCs/>
+                <w:sz w:val="20"/>
+                <w:szCs w:val="20"/>
+              </w:rPr>
+              <w:t xml:space="preserve"> mắc bệnh động mạch vành (CAD).</w:t>
             </w:r>
           </w:p>
         </w:tc>
@@ -23937,7 +24722,179 @@
                 <w:sz w:val="20"/>
                 <w:szCs w:val="20"/>
               </w:rPr>
-              <w:t>Áp dụng KNN và Decision Tree với tiền xử lý dữ liệu đơn giản</w:t>
+              <w:lastRenderedPageBreak/>
+              <w:t>Thu thập dữ liệu liên quan.  Sử dụng thuật toán học máy mạng n</w:t>
+            </w:r>
+            <w:r>
+              <w:rPr>
+                <w:rFonts w:ascii="Times New Roman" w:hAnsi="Times New Roman" w:hint="eastAsia"/>
+                <w:b w:val="0"/>
+                <w:bCs/>
+                <w:sz w:val="20"/>
+                <w:szCs w:val="20"/>
+              </w:rPr>
+              <w:t>ơ</w:t>
+            </w:r>
+            <w:r>
+              <w:rPr>
+                <w:rFonts w:ascii="Times New Roman" w:hAnsi="Times New Roman"/>
+                <w:b w:val="0"/>
+                <w:bCs/>
+                <w:sz w:val="20"/>
+                <w:szCs w:val="20"/>
+              </w:rPr>
+              <w:t xml:space="preserve">-ron đa lớp </w:t>
+            </w:r>
+            <w:r>
+              <w:rPr>
+                <w:rFonts w:ascii="Times New Roman" w:hAnsi="Times New Roman"/>
+                <w:b w:val="0"/>
+                <w:bCs/>
+                <w:sz w:val="20"/>
+                <w:szCs w:val="20"/>
+              </w:rPr>
+              <w:lastRenderedPageBreak/>
+              <w:t>(MLP) để huấn luyện và kiểm tra bộ dữ liệu.  MLP là một thuật toán mạng n</w:t>
+            </w:r>
+            <w:r>
+              <w:rPr>
+                <w:rFonts w:ascii="Times New Roman" w:hAnsi="Times New Roman" w:hint="eastAsia"/>
+                <w:b w:val="0"/>
+                <w:bCs/>
+                <w:sz w:val="20"/>
+                <w:szCs w:val="20"/>
+              </w:rPr>
+              <w:t>ơ</w:t>
+            </w:r>
+            <w:r>
+              <w:rPr>
+                <w:rFonts w:ascii="Times New Roman" w:hAnsi="Times New Roman"/>
+                <w:b w:val="0"/>
+                <w:bCs/>
+                <w:sz w:val="20"/>
+                <w:szCs w:val="20"/>
+              </w:rPr>
+              <w:t>-ron đ</w:t>
+            </w:r>
+            <w:r>
+              <w:rPr>
+                <w:rFonts w:ascii="Times New Roman" w:hAnsi="Times New Roman" w:hint="eastAsia"/>
+                <w:b w:val="0"/>
+                <w:bCs/>
+                <w:sz w:val="20"/>
+                <w:szCs w:val="20"/>
+              </w:rPr>
+              <w:t>ư</w:t>
+            </w:r>
+            <w:r>
+              <w:rPr>
+                <w:rFonts w:ascii="Times New Roman" w:hAnsi="Times New Roman"/>
+                <w:b w:val="0"/>
+                <w:bCs/>
+                <w:sz w:val="20"/>
+                <w:szCs w:val="20"/>
+              </w:rPr>
+              <w:t>ợc giám sát.  Hệ thống đ</w:t>
+            </w:r>
+            <w:r>
+              <w:rPr>
+                <w:rFonts w:ascii="Times New Roman" w:hAnsi="Times New Roman" w:hint="eastAsia"/>
+                <w:b w:val="0"/>
+                <w:bCs/>
+                <w:sz w:val="20"/>
+                <w:szCs w:val="20"/>
+              </w:rPr>
+              <w:t>ư</w:t>
+            </w:r>
+            <w:r>
+              <w:rPr>
+                <w:rFonts w:ascii="Times New Roman" w:hAnsi="Times New Roman"/>
+                <w:b w:val="0"/>
+                <w:bCs/>
+                <w:sz w:val="20"/>
+                <w:szCs w:val="20"/>
+              </w:rPr>
+              <w:t>ợc phát triển bằng Python sử dụng IDE PyCharm và th</w:t>
+            </w:r>
+            <w:r>
+              <w:rPr>
+                <w:rFonts w:ascii="Times New Roman" w:hAnsi="Times New Roman" w:hint="eastAsia"/>
+                <w:b w:val="0"/>
+                <w:bCs/>
+                <w:sz w:val="20"/>
+                <w:szCs w:val="20"/>
+              </w:rPr>
+              <w:t>ư</w:t>
+            </w:r>
+            <w:r>
+              <w:rPr>
+                <w:rFonts w:ascii="Times New Roman" w:hAnsi="Times New Roman"/>
+                <w:b w:val="0"/>
+                <w:bCs/>
+                <w:sz w:val="20"/>
+                <w:szCs w:val="20"/>
+              </w:rPr>
+              <w:t xml:space="preserve"> viện scikit-learn.  Các th</w:t>
+            </w:r>
+            <w:r>
+              <w:rPr>
+                <w:rFonts w:ascii="Times New Roman" w:hAnsi="Times New Roman" w:hint="eastAsia"/>
+                <w:b w:val="0"/>
+                <w:bCs/>
+                <w:sz w:val="20"/>
+                <w:szCs w:val="20"/>
+              </w:rPr>
+              <w:t>ư</w:t>
+            </w:r>
+            <w:r>
+              <w:rPr>
+                <w:rFonts w:ascii="Times New Roman" w:hAnsi="Times New Roman"/>
+                <w:b w:val="0"/>
+                <w:bCs/>
+                <w:sz w:val="20"/>
+                <w:szCs w:val="20"/>
+              </w:rPr>
+              <w:t xml:space="preserve"> viện Python khác nh</w:t>
+            </w:r>
+            <w:r>
+              <w:rPr>
+                <w:rFonts w:ascii="Times New Roman" w:hAnsi="Times New Roman" w:hint="eastAsia"/>
+                <w:b w:val="0"/>
+                <w:bCs/>
+                <w:sz w:val="20"/>
+                <w:szCs w:val="20"/>
+              </w:rPr>
+              <w:t>ư</w:t>
+            </w:r>
+            <w:r>
+              <w:rPr>
+                <w:rFonts w:ascii="Times New Roman" w:hAnsi="Times New Roman"/>
+                <w:b w:val="0"/>
+                <w:bCs/>
+                <w:sz w:val="20"/>
+                <w:szCs w:val="20"/>
+              </w:rPr>
+              <w:t xml:space="preserve"> SciPy, NumPy và Panda cũng đ</w:t>
+            </w:r>
+            <w:r>
+              <w:rPr>
+                <w:rFonts w:ascii="Times New Roman" w:hAnsi="Times New Roman" w:hint="eastAsia"/>
+                <w:b w:val="0"/>
+                <w:bCs/>
+                <w:sz w:val="20"/>
+                <w:szCs w:val="20"/>
+              </w:rPr>
+              <w:t>ư</w:t>
+            </w:r>
+            <w:r>
+              <w:rPr>
+                <w:rFonts w:ascii="Times New Roman" w:hAnsi="Times New Roman"/>
+                <w:b w:val="0"/>
+                <w:bCs/>
+                <w:sz w:val="20"/>
+                <w:szCs w:val="20"/>
+              </w:rPr>
+              <w:t>ợc sử dụng.</w:t>
             </w:r>
           </w:p>
         </w:tc>
@@ -23956,18 +24913,451 @@
                 <w:szCs w:val="20"/>
               </w:rPr>
             </w:pPr>
-            <w:hyperlink r:id="rId16" w:history="1">
-              <w:r>
-                <w:rPr>
-                  <w:rStyle w:val="Hyperlink"/>
-                  <w:rFonts w:ascii="Times New Roman" w:hAnsi="Times New Roman"/>
-                  <w:bCs/>
-                  <w:sz w:val="20"/>
-                  <w:szCs w:val="20"/>
-                </w:rPr>
-                <w:t>Prediction of Heart Disease Using Machine Learning | IEEE Conference Publication | IEEE Xplore</w:t>
-              </w:r>
-            </w:hyperlink>
+            <w:r>
+              <w:rPr>
+                <w:rFonts w:ascii="Times New Roman" w:hAnsi="Times New Roman"/>
+              </w:rPr>
+              <w:lastRenderedPageBreak/>
+              <w:t>https://ieeexplore.ieee.org/abstract/document/8474922</w:t>
+            </w:r>
+          </w:p>
+        </w:tc>
+      </w:tr>
+      <w:tr>
+        <w:tc>
+          <w:tcPr>
+            <w:tcW w:w="932" w:type="dxa"/>
+          </w:tcPr>
+          <w:p>
+            <w:pPr>
+              <w:rPr>
+                <w:rFonts w:ascii="Times New Roman" w:hAnsi="Times New Roman"/>
+                <w:b w:val="0"/>
+                <w:bCs/>
+                <w:sz w:val="20"/>
+                <w:szCs w:val="20"/>
+              </w:rPr>
+            </w:pPr>
+            <w:r>
+              <w:rPr>
+                <w:rFonts w:ascii="Times New Roman" w:hAnsi="Times New Roman"/>
+                <w:b w:val="0"/>
+                <w:bCs/>
+                <w:sz w:val="20"/>
+                <w:szCs w:val="20"/>
+              </w:rPr>
+              <w:t>Harshit Jindal, Sarthak Agrawal,Rishabh Khera, Rachna Jain và Preeti Nagrath</w:t>
+            </w:r>
+          </w:p>
+        </w:tc>
+        <w:tc>
+          <w:tcPr>
+            <w:tcW w:w="906" w:type="dxa"/>
+          </w:tcPr>
+          <w:p>
+            <w:pPr>
+              <w:rPr>
+                <w:rFonts w:ascii="Times New Roman" w:hAnsi="Times New Roman"/>
+                <w:b w:val="0"/>
+                <w:bCs/>
+                <w:sz w:val="20"/>
+                <w:szCs w:val="20"/>
+              </w:rPr>
+            </w:pPr>
+            <w:r>
+              <w:rPr>
+                <w:rFonts w:ascii="Times New Roman" w:hAnsi="Times New Roman"/>
+                <w:b w:val="0"/>
+                <w:bCs/>
+                <w:sz w:val="20"/>
+                <w:szCs w:val="20"/>
+              </w:rPr>
+              <w:t>2021</w:t>
+            </w:r>
+          </w:p>
+        </w:tc>
+        <w:tc>
+          <w:tcPr>
+            <w:tcW w:w="992" w:type="dxa"/>
+          </w:tcPr>
+          <w:p>
+            <w:pPr>
+              <w:rPr>
+                <w:rFonts w:ascii="Times New Roman" w:hAnsi="Times New Roman"/>
+                <w:b w:val="0"/>
+                <w:bCs/>
+                <w:sz w:val="20"/>
+                <w:szCs w:val="20"/>
+              </w:rPr>
+            </w:pPr>
+            <w:r>
+              <w:rPr>
+                <w:rFonts w:ascii="Times New Roman" w:hAnsi="Times New Roman"/>
+                <w:b w:val="0"/>
+                <w:bCs/>
+                <w:sz w:val="20"/>
+                <w:szCs w:val="20"/>
+              </w:rPr>
+              <w:t>Dự đoán bệnh tim bằng thuật toán học máy.  Nghiên cứu tập trung vào việc bệnh nhân nào có nhiều khả năng mắc bệnh tim h</w:t>
+            </w:r>
+            <w:r>
+              <w:rPr>
+                <w:rFonts w:ascii="Times New Roman" w:hAnsi="Times New Roman" w:hint="eastAsia"/>
+                <w:b w:val="0"/>
+                <w:bCs/>
+                <w:sz w:val="20"/>
+                <w:szCs w:val="20"/>
+              </w:rPr>
+              <w:t>ơ</w:t>
+            </w:r>
+            <w:r>
+              <w:rPr>
+                <w:rFonts w:ascii="Times New Roman" w:hAnsi="Times New Roman"/>
+                <w:b w:val="0"/>
+                <w:bCs/>
+                <w:sz w:val="20"/>
+                <w:szCs w:val="20"/>
+              </w:rPr>
+              <w:t>n dựa trên các thuộc tính y tế khác nhau.</w:t>
+            </w:r>
+          </w:p>
+        </w:tc>
+        <w:tc>
+          <w:tcPr>
+            <w:tcW w:w="1276" w:type="dxa"/>
+          </w:tcPr>
+          <w:p>
+            <w:pPr>
+              <w:rPr>
+                <w:rFonts w:ascii="Times New Roman" w:hAnsi="Times New Roman"/>
+                <w:b w:val="0"/>
+                <w:bCs/>
+                <w:sz w:val="20"/>
+                <w:szCs w:val="20"/>
+              </w:rPr>
+            </w:pPr>
+            <w:r>
+              <w:rPr>
+                <w:rFonts w:ascii="Times New Roman" w:hAnsi="Times New Roman"/>
+                <w:b w:val="0"/>
+                <w:bCs/>
+                <w:sz w:val="20"/>
+                <w:szCs w:val="20"/>
+              </w:rPr>
+              <w:t>Lịch sử bệnh án của bệnh nhân.  Các thuộc tính y tế khác nhau.  Tập dữ liệu từ kho l</w:t>
+            </w:r>
+            <w:r>
+              <w:rPr>
+                <w:rFonts w:ascii="Times New Roman" w:hAnsi="Times New Roman" w:hint="eastAsia"/>
+                <w:b w:val="0"/>
+                <w:bCs/>
+                <w:sz w:val="20"/>
+                <w:szCs w:val="20"/>
+              </w:rPr>
+              <w:t>ư</w:t>
+            </w:r>
+            <w:r>
+              <w:rPr>
+                <w:rFonts w:ascii="Times New Roman" w:hAnsi="Times New Roman"/>
+                <w:b w:val="0"/>
+                <w:bCs/>
+                <w:sz w:val="20"/>
+                <w:szCs w:val="20"/>
+              </w:rPr>
+              <w:t>u trữ UCI với lịch sử bệnh án và các thuộc tính của bệnh nhân.  14 thuộc tính y tế của một bệnh nhân đ</w:t>
+            </w:r>
+            <w:r>
+              <w:rPr>
+                <w:rFonts w:ascii="Times New Roman" w:hAnsi="Times New Roman" w:hint="eastAsia"/>
+                <w:b w:val="0"/>
+                <w:bCs/>
+                <w:sz w:val="20"/>
+                <w:szCs w:val="20"/>
+              </w:rPr>
+              <w:t>ư</w:t>
+            </w:r>
+            <w:r>
+              <w:rPr>
+                <w:rFonts w:ascii="Times New Roman" w:hAnsi="Times New Roman"/>
+                <w:b w:val="0"/>
+                <w:bCs/>
+                <w:sz w:val="20"/>
+                <w:szCs w:val="20"/>
+              </w:rPr>
+              <w:t>ợc sử dụng để dự đoán.  (Tài liệu cũng đề cập đến 13 thuộc tính y tế ). Bảng 1 liệt kê các thuộc tính này.  Tập dữ liệu bao gồm lịch sử y tế của 304 bệnh nhân khác nhau.  Tập dữ liệu này chứa 303 hàng và 14 cột.</w:t>
+            </w:r>
+          </w:p>
+          <w:p>
+            <w:pPr>
+              <w:rPr>
+                <w:rFonts w:ascii="Times New Roman" w:hAnsi="Times New Roman"/>
+                <w:sz w:val="20"/>
+                <w:szCs w:val="20"/>
+              </w:rPr>
+            </w:pPr>
+          </w:p>
+        </w:tc>
+        <w:tc>
+          <w:tcPr>
+            <w:tcW w:w="1134" w:type="dxa"/>
+          </w:tcPr>
+          <w:p>
+            <w:pPr>
+              <w:rPr>
+                <w:rFonts w:ascii="Times New Roman" w:hAnsi="Times New Roman"/>
+                <w:b w:val="0"/>
+                <w:bCs/>
+                <w:sz w:val="20"/>
+                <w:szCs w:val="20"/>
+              </w:rPr>
+            </w:pPr>
+            <w:r>
+              <w:rPr>
+                <w:rFonts w:ascii="Times New Roman" w:hAnsi="Times New Roman"/>
+                <w:b w:val="0"/>
+                <w:bCs/>
+                <w:sz w:val="20"/>
+                <w:szCs w:val="20"/>
+              </w:rPr>
+              <w:lastRenderedPageBreak/>
+              <w:t>Dự đoán liệu bệnh nhân có khả năng đ</w:t>
+            </w:r>
+            <w:r>
+              <w:rPr>
+                <w:rFonts w:ascii="Times New Roman" w:hAnsi="Times New Roman" w:hint="eastAsia"/>
+                <w:b w:val="0"/>
+                <w:bCs/>
+                <w:sz w:val="20"/>
+                <w:szCs w:val="20"/>
+              </w:rPr>
+              <w:t>ư</w:t>
+            </w:r>
+            <w:r>
+              <w:rPr>
+                <w:rFonts w:ascii="Times New Roman" w:hAnsi="Times New Roman"/>
+                <w:b w:val="0"/>
+                <w:bCs/>
+                <w:sz w:val="20"/>
+                <w:szCs w:val="20"/>
+              </w:rPr>
+              <w:t>ợc chẩn đoán mắc bệnh tim hay không.  Phân loại bệnh nhân mắc bệnh tim.  Mô hình dự đoán bằng chứng về việc mắc bệnh tim ở một cá nhân cụ thể.</w:t>
+            </w:r>
+          </w:p>
+        </w:tc>
+        <w:tc>
+          <w:tcPr>
+            <w:tcW w:w="1701" w:type="dxa"/>
+          </w:tcPr>
+          <w:p>
+            <w:pPr>
+              <w:rPr>
+                <w:rFonts w:ascii="Times New Roman" w:hAnsi="Times New Roman"/>
+                <w:b w:val="0"/>
+                <w:bCs/>
+                <w:sz w:val="20"/>
+                <w:szCs w:val="20"/>
+              </w:rPr>
+            </w:pPr>
+            <w:r>
+              <w:rPr>
+                <w:rFonts w:ascii="Times New Roman" w:hAnsi="Times New Roman"/>
+                <w:b w:val="0"/>
+                <w:bCs/>
+                <w:sz w:val="20"/>
+                <w:szCs w:val="20"/>
+              </w:rPr>
+              <w:t>Sử dụng các thuật toán học máy nh</w:t>
+            </w:r>
+            <w:r>
+              <w:rPr>
+                <w:rFonts w:ascii="Times New Roman" w:hAnsi="Times New Roman" w:hint="eastAsia"/>
+                <w:b w:val="0"/>
+                <w:bCs/>
+                <w:sz w:val="20"/>
+                <w:szCs w:val="20"/>
+              </w:rPr>
+              <w:t>ư</w:t>
+            </w:r>
+            <w:r>
+              <w:rPr>
+                <w:rFonts w:ascii="Times New Roman" w:hAnsi="Times New Roman"/>
+                <w:b w:val="0"/>
+                <w:bCs/>
+                <w:sz w:val="20"/>
+                <w:szCs w:val="20"/>
+              </w:rPr>
+              <w:t xml:space="preserve"> hồi quy logistic và KNN (K-nearest neighbors).  Bài báo cũng đề cập đến Random Forest Classifier là một trong ba kỹ thuật khai thác dữ liệu chính đ</w:t>
+            </w:r>
+            <w:r>
+              <w:rPr>
+                <w:rFonts w:ascii="Times New Roman" w:hAnsi="Times New Roman" w:hint="eastAsia"/>
+                <w:b w:val="0"/>
+                <w:bCs/>
+                <w:sz w:val="20"/>
+                <w:szCs w:val="20"/>
+              </w:rPr>
+              <w:t>ư</w:t>
+            </w:r>
+            <w:r>
+              <w:rPr>
+                <w:rFonts w:ascii="Times New Roman" w:hAnsi="Times New Roman"/>
+                <w:b w:val="0"/>
+                <w:bCs/>
+                <w:sz w:val="20"/>
+                <w:szCs w:val="20"/>
+              </w:rPr>
+              <w:t>ợc tập trung.  Ph</w:t>
+            </w:r>
+            <w:r>
+              <w:rPr>
+                <w:rFonts w:ascii="Times New Roman" w:hAnsi="Times New Roman" w:hint="eastAsia"/>
+                <w:b w:val="0"/>
+                <w:bCs/>
+                <w:sz w:val="20"/>
+                <w:szCs w:val="20"/>
+              </w:rPr>
+              <w:t>ươ</w:t>
+            </w:r>
+            <w:r>
+              <w:rPr>
+                <w:rFonts w:ascii="Times New Roman" w:hAnsi="Times New Roman"/>
+                <w:b w:val="0"/>
+                <w:bCs/>
+                <w:sz w:val="20"/>
+                <w:szCs w:val="20"/>
+              </w:rPr>
+              <w:t>ng pháp luận bao gồm các b</w:t>
+            </w:r>
+            <w:r>
+              <w:rPr>
+                <w:rFonts w:ascii="Times New Roman" w:hAnsi="Times New Roman" w:hint="eastAsia"/>
+                <w:b w:val="0"/>
+                <w:bCs/>
+                <w:sz w:val="20"/>
+                <w:szCs w:val="20"/>
+              </w:rPr>
+              <w:t>ư</w:t>
+            </w:r>
+            <w:r>
+              <w:rPr>
+                <w:rFonts w:ascii="Times New Roman" w:hAnsi="Times New Roman"/>
+                <w:b w:val="0"/>
+                <w:bCs/>
+                <w:sz w:val="20"/>
+                <w:szCs w:val="20"/>
+              </w:rPr>
+              <w:t>ớc: thu thập dữ liệu, trích xuất các giá trị quan trọng, tiền xử lý dữ liệu (xử lý các giá trị bị thiếu, làm sạch dữ liệu và chuẩn hóa tùy thuộc vào các thuật toán đ</w:t>
+            </w:r>
+            <w:r>
+              <w:rPr>
+                <w:rFonts w:ascii="Times New Roman" w:hAnsi="Times New Roman" w:hint="eastAsia"/>
+                <w:b w:val="0"/>
+                <w:bCs/>
+                <w:sz w:val="20"/>
+                <w:szCs w:val="20"/>
+              </w:rPr>
+              <w:t>ư</w:t>
+            </w:r>
+            <w:r>
+              <w:rPr>
+                <w:rFonts w:ascii="Times New Roman" w:hAnsi="Times New Roman"/>
+                <w:b w:val="0"/>
+                <w:bCs/>
+                <w:sz w:val="20"/>
+                <w:szCs w:val="20"/>
+              </w:rPr>
+              <w:t xml:space="preserve">ợc sử dụng), chia dữ liệu thành tập huấn luyện và tập kiểm tra, huấn luyện các bộ phân loại (KNN, Hồi quy Logistic, Random Forest Classifier), và cuối cùng là đánh giá mô hình dựa trên độ chính xác </w:t>
+            </w:r>
+            <w:r>
+              <w:rPr>
+                <w:rFonts w:ascii="Times New Roman" w:hAnsi="Times New Roman"/>
+                <w:b w:val="0"/>
+                <w:bCs/>
+                <w:sz w:val="20"/>
+                <w:szCs w:val="20"/>
+              </w:rPr>
+              <w:lastRenderedPageBreak/>
+              <w:t xml:space="preserve">và hiệu suất.  Mô hình sử dụng 13 thông số y tế để dự đoán.  KNN và Hồi quy Logistic cho thấy độ chính xác tốt.  KNN cho độ chính xác là 88.52%.  Độ chính xác tổng thể của dự </w:t>
+            </w:r>
+            <w:r>
+              <w:rPr>
+                <w:rFonts w:ascii="Times New Roman" w:hAnsi="Times New Roman" w:hint="eastAsia"/>
+                <w:b w:val="0"/>
+                <w:bCs/>
+                <w:sz w:val="20"/>
+                <w:szCs w:val="20"/>
+              </w:rPr>
+              <w:t>á</w:t>
+            </w:r>
+            <w:r>
+              <w:rPr>
+                <w:rFonts w:ascii="Times New Roman" w:hAnsi="Times New Roman"/>
+                <w:b w:val="0"/>
+                <w:bCs/>
+                <w:sz w:val="20"/>
+                <w:szCs w:val="20"/>
+              </w:rPr>
+              <w:t>n là 87.5%.  Hồi quy Logistic và KNN hoạt động tốt h</w:t>
+            </w:r>
+            <w:r>
+              <w:rPr>
+                <w:rFonts w:ascii="Times New Roman" w:hAnsi="Times New Roman" w:hint="eastAsia"/>
+                <w:b w:val="0"/>
+                <w:bCs/>
+                <w:sz w:val="20"/>
+                <w:szCs w:val="20"/>
+              </w:rPr>
+              <w:t>ơ</w:t>
+            </w:r>
+            <w:r>
+              <w:rPr>
+                <w:rFonts w:ascii="Times New Roman" w:hAnsi="Times New Roman"/>
+                <w:b w:val="0"/>
+                <w:bCs/>
+                <w:sz w:val="20"/>
+                <w:szCs w:val="20"/>
+              </w:rPr>
+              <w:t>n Random Forest Classifier trong việc dự đoán bệnh nhân đ</w:t>
+            </w:r>
+            <w:r>
+              <w:rPr>
+                <w:rFonts w:ascii="Times New Roman" w:hAnsi="Times New Roman" w:hint="eastAsia"/>
+                <w:b w:val="0"/>
+                <w:bCs/>
+                <w:sz w:val="20"/>
+                <w:szCs w:val="20"/>
+              </w:rPr>
+              <w:t>ư</w:t>
+            </w:r>
+            <w:r>
+              <w:rPr>
+                <w:rFonts w:ascii="Times New Roman" w:hAnsi="Times New Roman"/>
+                <w:b w:val="0"/>
+                <w:bCs/>
+                <w:sz w:val="20"/>
+                <w:szCs w:val="20"/>
+              </w:rPr>
+              <w:t>ợc chẩn đoán mắc bệnh tim.</w:t>
+            </w:r>
+          </w:p>
+        </w:tc>
+        <w:tc>
+          <w:tcPr>
+            <w:tcW w:w="2220" w:type="dxa"/>
+          </w:tcPr>
+          <w:p>
+            <w:pPr>
+              <w:rPr>
+                <w:rFonts w:ascii="Times New Roman" w:hAnsi="Times New Roman"/>
+              </w:rPr>
+            </w:pPr>
+            <w:r>
+              <w:rPr>
+                <w:rFonts w:ascii="Times New Roman" w:hAnsi="Times New Roman"/>
+              </w:rPr>
+              <w:lastRenderedPageBreak/>
+              <w:t>https://iopscience.iop.org/article/10.1088/1757-899X/1022/1/012072</w:t>
+            </w:r>
           </w:p>
         </w:tc>
       </w:tr>
@@ -24796,6 +26186,7 @@
           <w:sz w:val="26"/>
           <w:szCs w:val="26"/>
         </w:rPr>
+        <w:lastRenderedPageBreak/>
         <w:t>4. Công cụ thu thập dữ liệu</w:t>
       </w:r>
     </w:p>
@@ -24817,7 +26208,6 @@
           <w:sz w:val="26"/>
           <w:szCs w:val="26"/>
         </w:rPr>
-        <w:lastRenderedPageBreak/>
         <w:t>Bảng câu hỏi khảo sát: Đ</w:t>
       </w:r>
       <w:r>
@@ -25920,7 +27310,7 @@
         </w:rPr>
         <w:t xml:space="preserve"> Đường link của nó là </w:t>
       </w:r>
-      <w:hyperlink r:id="rId17" w:history="1">
+      <w:hyperlink r:id="rId12" w:history="1">
         <w:r>
           <w:rPr>
             <w:rStyle w:val="Hyperlink"/>
@@ -29107,7 +30497,7 @@
         </w:rPr>
         <w:t>Ví dụ, một nghiên cứu trên tập dữ liệu bệnh tim Cleveland cho thấy Rừng ngẫu nhiên đạt độ chính xác 88,5%, trong khi Hồi quy Logistic và SVM chỉ đạt 80,32% (</w:t>
       </w:r>
-      <w:hyperlink r:id="rId18" w:tgtFrame="_blank" w:history="1">
+      <w:hyperlink r:id="rId13" w:tgtFrame="_blank" w:history="1">
         <w:r>
           <w:rPr>
             <w:rStyle w:val="Hyperlink"/>
@@ -29124,7 +30514,7 @@
         </w:rPr>
         <w:t>). Tuy nhiên, một nghiên cứu khác trên cùng tập dữ liệu cho thấy Hồi quy Logistic đạt 90,16%, cao hơn so với các thuật toán khác, bao gồm Rừng ngẫu nhiên (</w:t>
       </w:r>
-      <w:hyperlink r:id="rId19" w:tgtFrame="_blank" w:history="1">
+      <w:hyperlink r:id="rId14" w:tgtFrame="_blank" w:history="1">
         <w:r>
           <w:rPr>
             <w:rStyle w:val="Hyperlink"/>
@@ -29436,7 +30826,7 @@
         </w:rPr>
         <w:t xml:space="preserve"> (Vol. 112). New York: Springer (</w:t>
       </w:r>
-      <w:hyperlink r:id="rId20" w:tgtFrame="_blank" w:history="1">
+      <w:hyperlink r:id="rId15" w:tgtFrame="_blank" w:history="1">
         <w:r>
           <w:rPr>
             <w:rStyle w:val="Hyperlink"/>
@@ -29589,7 +30979,7 @@
         </w:rPr>
         <w:t>. Journal of machine learning research, 12, 2825-2830 (</w:t>
       </w:r>
-      <w:hyperlink r:id="rId21" w:tgtFrame="_blank" w:history="1">
+      <w:hyperlink r:id="rId16" w:tgtFrame="_blank" w:history="1">
         <w:r>
           <w:rPr>
             <w:rStyle w:val="Hyperlink"/>
@@ -29743,7 +31133,7 @@
         </w:rPr>
         <w:t>. Machine learning, 45(1), 5-32 (</w:t>
       </w:r>
-      <w:hyperlink r:id="rId22" w:tgtFrame="_blank" w:history="1">
+      <w:hyperlink r:id="rId17" w:tgtFrame="_blank" w:history="1">
         <w:r>
           <w:rPr>
             <w:rStyle w:val="Hyperlink"/>
@@ -29816,7 +31206,7 @@
         </w:rPr>
         <w:t>Một nghiên cứu từ PMC (</w:t>
       </w:r>
-      <w:hyperlink r:id="rId23" w:tgtFrame="_blank" w:history="1">
+      <w:hyperlink r:id="rId18" w:tgtFrame="_blank" w:history="1">
         <w:r>
           <w:rPr>
             <w:rStyle w:val="Hyperlink"/>
@@ -29938,7 +31328,7 @@
         </w:rPr>
         <w:t>Một nghiên cứu khác từ MDPI (</w:t>
       </w:r>
-      <w:hyperlink r:id="rId24" w:tgtFrame="_blank" w:history="1">
+      <w:hyperlink r:id="rId19" w:tgtFrame="_blank" w:history="1">
         <w:r>
           <w:rPr>
             <w:rStyle w:val="Hyperlink"/>
@@ -30039,7 +31429,7 @@
         </w:rPr>
         <w:t>Một bài viết trên Medium (</w:t>
       </w:r>
-      <w:hyperlink r:id="rId25" w:tgtFrame="_blank" w:history="1">
+      <w:hyperlink r:id="rId20" w:tgtFrame="_blank" w:history="1">
         <w:r>
           <w:rPr>
             <w:rStyle w:val="Hyperlink"/>
@@ -30634,7 +32024,7 @@
         </w:rPr>
         <w:t xml:space="preserve">Dữ liệu được thu thập từ các nguồn đáng tin cậy, chẳng hạn như hồ sơ y tế, khảo sát, hoặc kho dữ liệu công cộng. Một nguồn phổ biến là </w:t>
       </w:r>
-      <w:hyperlink r:id="rId26" w:tgtFrame="_blank" w:history="1">
+      <w:hyperlink r:id="rId21" w:tgtFrame="_blank" w:history="1">
         <w:r>
           <w:rPr>
             <w:rStyle w:val="Hyperlink"/>
@@ -30720,7 +32110,7 @@
           <w:szCs w:val="26"/>
         </w:rPr>
       </w:pPr>
-      <w:hyperlink r:id="rId27" w:history="1">
+      <w:hyperlink r:id="rId22" w:history="1">
         <w:r>
           <w:rPr>
             <w:rStyle w:val="Hyperlink"/>
@@ -30772,7 +32162,7 @@
           <w:szCs w:val="26"/>
         </w:rPr>
       </w:pPr>
-      <w:hyperlink r:id="rId28" w:history="1">
+      <w:hyperlink r:id="rId23" w:history="1">
         <w:r>
           <w:rPr>
             <w:rStyle w:val="Hyperlink"/>
@@ -32408,7 +33798,7 @@
       </w:pPr>
     </w:p>
     <w:sectPr>
-      <w:footerReference w:type="default" r:id="rId29"/>
+      <w:footerReference w:type="default" r:id="rId24"/>
       <w:type w:val="continuous"/>
       <w:pgSz w:w="11907" w:h="16840"/>
       <w:pgMar w:top="1134" w:right="1134" w:bottom="1134" w:left="1134" w:header="720" w:footer="720" w:gutter="0"/>
@@ -39175,28 +40565,28 @@
 </file>
 
 <file path=customXml/item1.xml><?xml version="1.0" encoding="utf-8"?>
+<b:Sources xmlns:b="http://schemas.openxmlformats.org/officeDocument/2006/bibliography" xmlns="http://schemas.openxmlformats.org/officeDocument/2006/bibliography" SelectedStyle="\APASixthEditionOfficeOnline.xsl" StyleName="APA" Version="6"/>
+</file>
+
+<file path=customXml/item2.xml><?xml version="1.0" encoding="utf-8"?>
 <go:gDocsCustomXmlDataStorage xmlns:go="http://customooxmlschemas.google.com/" xmlns:r="http://schemas.openxmlformats.org/officeDocument/2006/relationships" uri="GoogleDocsCustomDataVersion2">
   <go:docsCustomData xmlns:go="http://customooxmlschemas.google.com/" roundtripDataSignature="AMtx7mhnwWUtpeJS8ZkOeMtQKdnFVmt9KQ==">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</go:docsCustomData>
 </go:gDocsCustomXmlDataStorage>
 </file>
 
-<file path=customXml/item2.xml><?xml version="1.0" encoding="utf-8"?>
-<b:Sources xmlns:b="http://schemas.openxmlformats.org/officeDocument/2006/bibliography" xmlns="http://schemas.openxmlformats.org/officeDocument/2006/bibliography" SelectedStyle="\APASixthEditionOfficeOnline.xsl" StyleName="APA" Version="6"/>
+<file path=customXml/itemProps1.xml><?xml version="1.0" encoding="utf-8"?>
+<ds:datastoreItem xmlns:ds="http://schemas.openxmlformats.org/officeDocument/2006/customXml" ds:itemID="{68AC4ECC-44B0-4054-AC16-731549CD2E58}">
+  <ds:schemaRefs>
+    <ds:schemaRef ds:uri="http://schemas.openxmlformats.org/officeDocument/2006/bibliography"/>
+  </ds:schemaRefs>
+</ds:datastoreItem>
 </file>
 
-<file path=customXml/itemProps1.xml><?xml version="1.0" encoding="utf-8"?>
+<file path=customXml/itemProps2.xml><?xml version="1.0" encoding="utf-8"?>
 <ds:datastoreItem xmlns:ds="http://schemas.openxmlformats.org/officeDocument/2006/customXml" ds:itemID="{11111111-1234-1234-1234-123412341234}">
   <ds:schemaRefs>
     <ds:schemaRef ds:uri="http://customooxmlschemas.google.com/"/>
     <ds:schemaRef ds:uri="http://schemas.openxmlformats.org/officeDocument/2006/relationships"/>
   </ds:schemaRefs>
 </ds:datastoreItem>
-</file>
-
-<file path=customXml/itemProps2.xml><?xml version="1.0" encoding="utf-8"?>
-<ds:datastoreItem xmlns:ds="http://schemas.openxmlformats.org/officeDocument/2006/customXml" ds:itemID="{68AC4ECC-44B0-4054-AC16-731549CD2E58}">
-  <ds:schemaRefs>
-    <ds:schemaRef ds:uri="http://schemas.openxmlformats.org/officeDocument/2006/bibliography"/>
-  </ds:schemaRefs>
-</ds:datastoreItem>
 </file>
</xml_diff>